<commit_message>
PSH done for the day
</commit_message>
<xml_diff>
--- a/Documents/Certs/Ayuba Ahmed Bayugo CV.docx
+++ b/Documents/Certs/Ayuba Ahmed Bayugo CV.docx
@@ -29,7 +29,20 @@
           <w:szCs w:val="28"/>
           <w14:ligatures w14:val="none"/>
         </w:rPr>
-        <w:t>Ayuba Ahmed Bayugo</w:t>
+        <w:t xml:space="preserve">Applicant </w:t>
+      </w:r>
+      <w:r>
+        <w:rPr>
+          <w:rFonts w:ascii="Times New Roman" w:eastAsia="Times New Roman" w:hAnsi="Times New Roman" w:cs="Times New Roman"/>
+          <w:b/>
+          <w:bCs/>
+          <w:color w:val="000000"/>
+          <w:kern w:val="0"/>
+          <w:sz w:val="28"/>
+          <w:szCs w:val="28"/>
+          <w14:ligatures w14:val="none"/>
+        </w:rPr>
+        <w:t>for MS in Data Analytics</w:t>
       </w:r>
     </w:p>
     <w:p>
@@ -58,6 +71,36 @@
           <w14:ligatures w14:val="none"/>
         </w:rPr>
         <w:t>Accra, Ghana.</w:t>
+      </w:r>
+    </w:p>
+    <w:p>
+      <w:pPr>
+        <w:spacing w:before="60" w:after="40" w:line="276" w:lineRule="auto"/>
+        <w:ind w:left="2160" w:right="2674" w:firstLine="720"/>
+        <w:jc w:val="center"/>
+        <w:rPr>
+          <w:rFonts w:ascii="Times New Roman" w:eastAsia="Times New Roman" w:hAnsi="Times New Roman" w:cs="Times New Roman"/>
+          <w:b/>
+          <w:bCs/>
+          <w:color w:val="000000"/>
+          <w:kern w:val="0"/>
+          <w:sz w:val="28"/>
+          <w:szCs w:val="28"/>
+          <w14:ligatures w14:val="none"/>
+        </w:rPr>
+      </w:pPr>
+      <w:r>
+        <w:rPr>
+          <w:rFonts w:ascii="Times New Roman" w:eastAsia="Times New Roman" w:hAnsi="Times New Roman" w:cs="Times New Roman"/>
+          <w:b/>
+          <w:bCs/>
+          <w:color w:val="000000"/>
+          <w:kern w:val="0"/>
+          <w:sz w:val="28"/>
+          <w:szCs w:val="28"/>
+          <w14:ligatures w14:val="none"/>
+        </w:rPr>
+        <w:t>Ayuba Ahmed Bayugo</w:t>
       </w:r>
     </w:p>
     <w:p>
@@ -828,43 +871,7 @@
           <w:sz w:val="24"/>
           <w:szCs w:val="24"/>
         </w:rPr>
-        <w:t xml:space="preserve">), Python </w:t>
-      </w:r>
-      <w:proofErr w:type="spellStart"/>
-      <w:r>
-        <w:rPr>
-          <w:rFonts w:ascii="Times New Roman" w:hAnsi="Times New Roman" w:cs="Times New Roman"/>
-          <w:sz w:val="24"/>
-          <w:szCs w:val="24"/>
-        </w:rPr>
-        <w:t>Libr</w:t>
-      </w:r>
-      <w:proofErr w:type="spellEnd"/>
-      <w:r>
-        <w:rPr>
-          <w:rFonts w:ascii="Times New Roman" w:hAnsi="Times New Roman" w:cs="Times New Roman"/>
-          <w:sz w:val="24"/>
-          <w:szCs w:val="24"/>
-        </w:rPr>
-        <w:tab/>
-      </w:r>
-      <w:proofErr w:type="spellStart"/>
-      <w:r>
-        <w:rPr>
-          <w:rFonts w:ascii="Times New Roman" w:hAnsi="Times New Roman" w:cs="Times New Roman"/>
-          <w:sz w:val="24"/>
-          <w:szCs w:val="24"/>
-        </w:rPr>
-        <w:t>aries</w:t>
-      </w:r>
-      <w:proofErr w:type="spellEnd"/>
-      <w:r>
-        <w:rPr>
-          <w:rFonts w:ascii="Times New Roman" w:hAnsi="Times New Roman" w:cs="Times New Roman"/>
-          <w:sz w:val="24"/>
-          <w:szCs w:val="24"/>
-        </w:rPr>
-        <w:t xml:space="preserve"> (Matplotlib,</w:t>
+        <w:t>), Python Libraries (Matplotlib,</w:t>
       </w:r>
       <w:r>
         <w:rPr>

</xml_diff>